<commit_message>
update paper with github link
</commit_message>
<xml_diff>
--- a/assets/VR Glove Paper - Senior Design - Brad and Yeshaya.docx
+++ b/assets/VR Glove Paper - Senior Design - Brad and Yeshaya.docx
@@ -7587,46 +7587,6 @@
     </w:p>
     <w:p>
       <w:pPr>
-        <w:ind w:left="2160"/>
-        <w:rPr>
-          <w:rFonts w:ascii="Times New Roman" w:eastAsia="Times New Roman" w:hAnsi="Times New Roman" w:cs="Times New Roman"/>
-          <w:sz w:val="24"/>
-          <w:szCs w:val="24"/>
-        </w:rPr>
-      </w:pPr>
-    </w:p>
-    <w:p>
-      <w:pPr>
-        <w:ind w:left="2160"/>
-        <w:rPr>
-          <w:rFonts w:ascii="Times New Roman" w:eastAsia="Times New Roman" w:hAnsi="Times New Roman" w:cs="Times New Roman"/>
-          <w:sz w:val="24"/>
-          <w:szCs w:val="24"/>
-        </w:rPr>
-      </w:pPr>
-    </w:p>
-    <w:p>
-      <w:pPr>
-        <w:ind w:left="2160"/>
-        <w:rPr>
-          <w:rFonts w:ascii="Times New Roman" w:eastAsia="Times New Roman" w:hAnsi="Times New Roman" w:cs="Times New Roman"/>
-          <w:sz w:val="24"/>
-          <w:szCs w:val="24"/>
-        </w:rPr>
-      </w:pPr>
-    </w:p>
-    <w:p>
-      <w:pPr>
-        <w:ind w:left="2160"/>
-        <w:rPr>
-          <w:rFonts w:ascii="Times New Roman" w:eastAsia="Times New Roman" w:hAnsi="Times New Roman" w:cs="Times New Roman"/>
-          <w:sz w:val="24"/>
-          <w:szCs w:val="24"/>
-        </w:rPr>
-      </w:pPr>
-    </w:p>
-    <w:p>
-      <w:pPr>
         <w:rPr>
           <w:rFonts w:ascii="Courier New" w:eastAsia="Courier New" w:hAnsi="Courier New" w:cs="Courier New"/>
           <w:sz w:val="20"/>
@@ -7925,6 +7885,98 @@
           <w:szCs w:val="24"/>
         </w:rPr>
       </w:pPr>
+    </w:p>
+    <w:p>
+      <w:pPr>
+        <w:ind w:left="2160"/>
+        <w:rPr>
+          <w:rFonts w:ascii="Times New Roman" w:eastAsia="Times New Roman" w:hAnsi="Times New Roman" w:cs="Times New Roman"/>
+          <w:sz w:val="24"/>
+          <w:szCs w:val="24"/>
+        </w:rPr>
+      </w:pPr>
+    </w:p>
+    <w:p>
+      <w:pPr>
+        <w:pStyle w:val="ListParagraph"/>
+        <w:numPr>
+          <w:ilvl w:val="1"/>
+          <w:numId w:val="1"/>
+        </w:numPr>
+        <w:rPr>
+          <w:rFonts w:ascii="Times New Roman" w:eastAsia="Times New Roman" w:hAnsi="Times New Roman" w:cs="Times New Roman"/>
+          <w:b/>
+          <w:bCs/>
+          <w:sz w:val="24"/>
+          <w:szCs w:val="24"/>
+        </w:rPr>
+      </w:pPr>
+      <w:r>
+        <w:rPr>
+          <w:rFonts w:ascii="Times New Roman" w:eastAsia="Times New Roman" w:hAnsi="Times New Roman" w:cs="Times New Roman"/>
+          <w:b/>
+          <w:bCs/>
+          <w:sz w:val="24"/>
+          <w:szCs w:val="24"/>
+        </w:rPr>
+        <w:t xml:space="preserve">Code and </w:t>
+      </w:r>
+      <w:r>
+        <w:rPr>
+          <w:rFonts w:ascii="Times New Roman" w:eastAsia="Times New Roman" w:hAnsi="Times New Roman" w:cs="Times New Roman"/>
+          <w:b/>
+          <w:bCs/>
+          <w:sz w:val="24"/>
+          <w:szCs w:val="24"/>
+        </w:rPr>
+        <w:t>Binaries</w:t>
+      </w:r>
+    </w:p>
+    <w:p>
+      <w:pPr>
+        <w:pStyle w:val="ListParagraph"/>
+        <w:ind w:left="1440"/>
+        <w:rPr>
+          <w:rFonts w:ascii="Times New Roman" w:eastAsia="Times New Roman" w:hAnsi="Times New Roman" w:cs="Times New Roman"/>
+          <w:sz w:val="24"/>
+          <w:szCs w:val="24"/>
+        </w:rPr>
+      </w:pPr>
+      <w:r>
+        <w:rPr>
+          <w:rFonts w:ascii="Times New Roman" w:eastAsia="Times New Roman" w:hAnsi="Times New Roman" w:cs="Times New Roman"/>
+          <w:sz w:val="24"/>
+          <w:szCs w:val="24"/>
+        </w:rPr>
+        <w:t xml:space="preserve">All code and binaries (executables) for our Driver, Driver UI, Firmware, and Demo </w:t>
+      </w:r>
+      <w:r>
+        <w:rPr>
+          <w:rFonts w:ascii="Times New Roman" w:eastAsia="Times New Roman" w:hAnsi="Times New Roman" w:cs="Times New Roman"/>
+          <w:sz w:val="24"/>
+          <w:szCs w:val="24"/>
+        </w:rPr>
+        <w:t>G</w:t>
+      </w:r>
+      <w:r>
+        <w:rPr>
+          <w:rFonts w:ascii="Times New Roman" w:eastAsia="Times New Roman" w:hAnsi="Times New Roman" w:cs="Times New Roman"/>
+          <w:sz w:val="24"/>
+          <w:szCs w:val="24"/>
+        </w:rPr>
+        <w:t xml:space="preserve">ame is available at: </w:t>
+      </w:r>
+      <w:hyperlink r:id="rId17" w:history="1">
+        <w:r>
+          <w:rPr>
+            <w:rStyle w:val="Hyperlink"/>
+            <w:rFonts w:ascii="Times New Roman" w:eastAsia="Times New Roman" w:hAnsi="Times New Roman" w:cs="Times New Roman"/>
+            <w:sz w:val="24"/>
+            <w:szCs w:val="24"/>
+          </w:rPr>
+          <w:t>https://github.com/bradstv/vr-gloves</w:t>
+        </w:r>
+      </w:hyperlink>
     </w:p>
     <w:p>
       <w:pPr>
@@ -7988,7 +8040,7 @@
                     <pic:cNvPicPr preferRelativeResize="0"/>
                   </pic:nvPicPr>
                   <pic:blipFill>
-                    <a:blip r:embed="rId17"/>
+                    <a:blip r:embed="rId18"/>
                     <a:srcRect/>
                     <a:stretch>
                       <a:fillRect/>
@@ -11071,8 +11123,8 @@
     </w:tbl>
     <w:p/>
     <w:sectPr>
-      <w:footerReference w:type="default" r:id="rId18"/>
-      <w:footerReference w:type="first" r:id="rId19"/>
+      <w:footerReference w:type="default" r:id="rId19"/>
+      <w:footerReference w:type="first" r:id="rId20"/>
       <w:pgSz w:w="12240" w:h="15840"/>
       <w:pgMar w:top="1440" w:right="1440" w:bottom="1440" w:left="1440" w:header="720" w:footer="720" w:gutter="0"/>
       <w:pgNumType w:start="0"/>
@@ -11741,7 +11793,7 @@
   <w:abstractNum w:abstractNumId="5" w15:restartNumberingAfterBreak="0">
     <w:nsid w:val="314B4069"/>
     <w:multiLevelType w:val="multilevel"/>
-    <w:tmpl w:val="5B5C3BFE"/>
+    <w:tmpl w:val="6060B032"/>
     <w:lvl w:ilvl="0">
       <w:start w:val="1"/>
       <w:numFmt w:val="decimal"/>
@@ -11765,6 +11817,8 @@
         <w:ind w:left="1440" w:hanging="360"/>
       </w:pPr>
       <w:rPr>
+        <w:b w:val="0"/>
+        <w:bCs w:val="0"/>
         <w:u w:val="none"/>
       </w:rPr>
     </w:lvl>
@@ -13453,6 +13507,40 @@
     <w:uiPriority w:val="99"/>
     <w:rsid w:val="004F2E06"/>
   </w:style>
+  <w:style w:type="paragraph" w:styleId="ListParagraph">
+    <w:name w:val="List Paragraph"/>
+    <w:basedOn w:val="Normal"/>
+    <w:uiPriority w:val="34"/>
+    <w:qFormat/>
+    <w:rsid w:val="005F36D5"/>
+    <w:pPr>
+      <w:ind w:left="720"/>
+      <w:contextualSpacing/>
+    </w:pPr>
+  </w:style>
+  <w:style w:type="character" w:styleId="Hyperlink">
+    <w:name w:val="Hyperlink"/>
+    <w:basedOn w:val="DefaultParagraphFont"/>
+    <w:uiPriority w:val="99"/>
+    <w:unhideWhenUsed/>
+    <w:rsid w:val="005F36D5"/>
+    <w:rPr>
+      <w:color w:val="0000FF" w:themeColor="hyperlink"/>
+      <w:u w:val="single"/>
+    </w:rPr>
+  </w:style>
+  <w:style w:type="character" w:styleId="UnresolvedMention">
+    <w:name w:val="Unresolved Mention"/>
+    <w:basedOn w:val="DefaultParagraphFont"/>
+    <w:uiPriority w:val="99"/>
+    <w:semiHidden/>
+    <w:unhideWhenUsed/>
+    <w:rsid w:val="005F36D5"/>
+    <w:rPr>
+      <w:color w:val="605E5C"/>
+      <w:shd w:val="clear" w:color="auto" w:fill="E1DFDD"/>
+    </w:rPr>
+  </w:style>
 </w:styles>
 </file>
 

</xml_diff>

<commit_message>
fix formatting on a few pages
</commit_message>
<xml_diff>
--- a/assets/VR Glove Paper - Senior Design - Brad and Yeshaya.docx
+++ b/assets/VR Glove Paper - Senior Design - Brad and Yeshaya.docx
@@ -780,6 +780,15 @@
     </w:p>
     <w:p>
       <w:pPr>
+        <w:rPr>
+          <w:rFonts w:ascii="Times New Roman" w:eastAsia="Times New Roman" w:hAnsi="Times New Roman" w:cs="Times New Roman"/>
+          <w:sz w:val="24"/>
+          <w:szCs w:val="24"/>
+        </w:rPr>
+      </w:pPr>
+    </w:p>
+    <w:p>
+      <w:pPr>
         <w:numPr>
           <w:ilvl w:val="0"/>
           <w:numId w:val="1"/>
@@ -797,6 +806,7 @@
           <w:sz w:val="24"/>
           <w:szCs w:val="24"/>
         </w:rPr>
+        <w:lastRenderedPageBreak/>
         <w:t>How we decided/ranked our product</w:t>
       </w:r>
     </w:p>
@@ -815,7 +825,6 @@
           <w:sz w:val="24"/>
           <w:szCs w:val="24"/>
         </w:rPr>
-        <w:lastRenderedPageBreak/>
         <w:tab/>
         <w:t xml:space="preserve">3.1. </w:t>
       </w:r>
@@ -4942,9 +4951,9 @@
           <w:szCs w:val="24"/>
         </w:rPr>
         <w:drawing>
-          <wp:inline distT="114300" distB="114300" distL="114300" distR="114300" wp14:anchorId="7580ADAF" wp14:editId="6493F900">
-            <wp:extent cx="5095324" cy="3833813"/>
-            <wp:effectExtent l="0" t="0" r="0" b="0"/>
+          <wp:inline distT="114300" distB="114300" distL="114300" distR="114300" wp14:anchorId="7580ADAF" wp14:editId="306143D9">
+            <wp:extent cx="4495800" cy="3171825"/>
+            <wp:effectExtent l="0" t="0" r="0" b="9525"/>
             <wp:docPr id="1" name="image9.png"/>
             <wp:cNvGraphicFramePr/>
             <a:graphic xmlns:a="http://schemas.openxmlformats.org/drawingml/2006/main">
@@ -4964,7 +4973,7 @@
                   <pic:spPr>
                     <a:xfrm>
                       <a:off x="0" y="0"/>
-                      <a:ext cx="5095324" cy="3833813"/>
+                      <a:ext cx="4496179" cy="3172092"/>
                     </a:xfrm>
                     <a:prstGeom prst="rect">
                       <a:avLst/>
@@ -5005,11 +5014,10 @@
           <w:sz w:val="24"/>
           <w:szCs w:val="24"/>
         </w:rPr>
-        <w:lastRenderedPageBreak/>
         <w:drawing>
-          <wp:inline distT="114300" distB="114300" distL="114300" distR="114300" wp14:anchorId="1BC45A88" wp14:editId="56D1CB9A">
-            <wp:extent cx="5164351" cy="3865997"/>
-            <wp:effectExtent l="0" t="0" r="0" b="0"/>
+          <wp:inline distT="114300" distB="114300" distL="114300" distR="114300" wp14:anchorId="1BC45A88" wp14:editId="6B469ADC">
+            <wp:extent cx="4543425" cy="3495675"/>
+            <wp:effectExtent l="0" t="0" r="9525" b="9525"/>
             <wp:docPr id="7" name="image7.png"/>
             <wp:cNvGraphicFramePr/>
             <a:graphic xmlns:a="http://schemas.openxmlformats.org/drawingml/2006/main">
@@ -5029,7 +5037,7 @@
                   <pic:spPr>
                     <a:xfrm>
                       <a:off x="0" y="0"/>
-                      <a:ext cx="5164351" cy="3865997"/>
+                      <a:ext cx="4543892" cy="3496034"/>
                     </a:xfrm>
                     <a:prstGeom prst="rect">
                       <a:avLst/>
@@ -5060,6 +5068,7 @@
           <w:sz w:val="24"/>
           <w:szCs w:val="24"/>
         </w:rPr>
+        <w:lastRenderedPageBreak/>
         <w:t>L298N Motor Controller</w:t>
       </w:r>
     </w:p>
@@ -5370,7 +5379,6 @@
           <w:sz w:val="24"/>
           <w:szCs w:val="24"/>
         </w:rPr>
-        <w:lastRenderedPageBreak/>
         <w:drawing>
           <wp:inline distT="114300" distB="114300" distL="114300" distR="114300" wp14:anchorId="497CB5A0" wp14:editId="50509D6E">
             <wp:extent cx="4334259" cy="2979803"/>
@@ -5413,6 +5421,76 @@
         <w:ind w:left="2160"/>
         <w:rPr>
           <w:rFonts w:ascii="Times New Roman" w:eastAsia="Times New Roman" w:hAnsi="Times New Roman" w:cs="Times New Roman"/>
+          <w:sz w:val="24"/>
+          <w:szCs w:val="24"/>
+        </w:rPr>
+      </w:pPr>
+    </w:p>
+    <w:p>
+      <w:pPr>
+        <w:ind w:left="2160"/>
+        <w:rPr>
+          <w:rFonts w:ascii="Times New Roman" w:eastAsia="Times New Roman" w:hAnsi="Times New Roman" w:cs="Times New Roman"/>
+          <w:sz w:val="24"/>
+          <w:szCs w:val="24"/>
+        </w:rPr>
+      </w:pPr>
+    </w:p>
+    <w:p>
+      <w:pPr>
+        <w:ind w:left="2160"/>
+        <w:rPr>
+          <w:rFonts w:ascii="Times New Roman" w:eastAsia="Times New Roman" w:hAnsi="Times New Roman" w:cs="Times New Roman"/>
+          <w:sz w:val="24"/>
+          <w:szCs w:val="24"/>
+        </w:rPr>
+      </w:pPr>
+    </w:p>
+    <w:p>
+      <w:pPr>
+        <w:ind w:left="2160"/>
+        <w:rPr>
+          <w:rFonts w:ascii="Times New Roman" w:eastAsia="Times New Roman" w:hAnsi="Times New Roman" w:cs="Times New Roman"/>
+          <w:sz w:val="24"/>
+          <w:szCs w:val="24"/>
+        </w:rPr>
+      </w:pPr>
+    </w:p>
+    <w:p>
+      <w:pPr>
+        <w:ind w:left="2160"/>
+        <w:rPr>
+          <w:rFonts w:ascii="Times New Roman" w:eastAsia="Times New Roman" w:hAnsi="Times New Roman" w:cs="Times New Roman"/>
+          <w:sz w:val="24"/>
+          <w:szCs w:val="24"/>
+        </w:rPr>
+      </w:pPr>
+    </w:p>
+    <w:p>
+      <w:pPr>
+        <w:ind w:left="2160"/>
+        <w:rPr>
+          <w:rFonts w:ascii="Times New Roman" w:eastAsia="Times New Roman" w:hAnsi="Times New Roman" w:cs="Times New Roman"/>
+          <w:sz w:val="24"/>
+          <w:szCs w:val="24"/>
+        </w:rPr>
+      </w:pPr>
+    </w:p>
+    <w:p>
+      <w:pPr>
+        <w:ind w:left="2160"/>
+        <w:rPr>
+          <w:rFonts w:ascii="Times New Roman" w:eastAsia="Times New Roman" w:hAnsi="Times New Roman" w:cs="Times New Roman"/>
+          <w:sz w:val="24"/>
+          <w:szCs w:val="24"/>
+        </w:rPr>
+      </w:pPr>
+    </w:p>
+    <w:p>
+      <w:pPr>
+        <w:ind w:left="2160"/>
+        <w:rPr>
+          <w:rFonts w:ascii="Times New Roman" w:eastAsia="Times New Roman" w:hAnsi="Times New Roman" w:cs="Times New Roman"/>
           <w:b/>
           <w:sz w:val="24"/>
           <w:szCs w:val="24"/>
@@ -5436,6 +5514,7 @@
           <w:sz w:val="24"/>
           <w:szCs w:val="24"/>
         </w:rPr>
+        <w:lastRenderedPageBreak/>
         <w:t>ESP32 Microcontroller</w:t>
       </w:r>
     </w:p>
@@ -5542,7 +5621,6 @@
           <w:sz w:val="24"/>
           <w:szCs w:val="24"/>
         </w:rPr>
-        <w:lastRenderedPageBreak/>
         <w:drawing>
           <wp:inline distT="114300" distB="114300" distL="114300" distR="114300" wp14:anchorId="2C658357" wp14:editId="4D6C5E0C">
             <wp:extent cx="4586288" cy="2966085"/>
@@ -5592,6 +5670,36 @@
     </w:p>
     <w:p>
       <w:pPr>
+        <w:rPr>
+          <w:rFonts w:ascii="Times New Roman" w:eastAsia="Times New Roman" w:hAnsi="Times New Roman" w:cs="Times New Roman"/>
+          <w:b/>
+          <w:sz w:val="24"/>
+          <w:szCs w:val="24"/>
+        </w:rPr>
+      </w:pPr>
+    </w:p>
+    <w:p>
+      <w:pPr>
+        <w:rPr>
+          <w:rFonts w:ascii="Times New Roman" w:eastAsia="Times New Roman" w:hAnsi="Times New Roman" w:cs="Times New Roman"/>
+          <w:b/>
+          <w:sz w:val="24"/>
+          <w:szCs w:val="24"/>
+        </w:rPr>
+      </w:pPr>
+    </w:p>
+    <w:p>
+      <w:pPr>
+        <w:rPr>
+          <w:rFonts w:ascii="Times New Roman" w:eastAsia="Times New Roman" w:hAnsi="Times New Roman" w:cs="Times New Roman"/>
+          <w:b/>
+          <w:sz w:val="24"/>
+          <w:szCs w:val="24"/>
+        </w:rPr>
+      </w:pPr>
+    </w:p>
+    <w:p>
+      <w:pPr>
         <w:ind w:left="2160"/>
         <w:rPr>
           <w:rFonts w:ascii="Times New Roman" w:eastAsia="Times New Roman" w:hAnsi="Times New Roman" w:cs="Times New Roman"/>
@@ -5607,6 +5715,7 @@
           <w:sz w:val="24"/>
           <w:szCs w:val="24"/>
         </w:rPr>
+        <w:lastRenderedPageBreak/>
         <w:t>Hall Effect Sensors</w:t>
       </w:r>
     </w:p>
@@ -5750,9 +5859,9 @@
           <w:szCs w:val="24"/>
         </w:rPr>
         <w:drawing>
-          <wp:inline distT="114300" distB="114300" distL="114300" distR="114300" wp14:anchorId="5160CA1A" wp14:editId="093615D3">
-            <wp:extent cx="1058079" cy="2395538"/>
-            <wp:effectExtent l="0" t="0" r="0" b="0"/>
+          <wp:inline distT="114300" distB="114300" distL="114300" distR="114300" wp14:anchorId="5160CA1A" wp14:editId="479606A6">
+            <wp:extent cx="942975" cy="2066925"/>
+            <wp:effectExtent l="0" t="0" r="9525" b="9525"/>
             <wp:docPr id="9" name="image8.png"/>
             <wp:cNvGraphicFramePr/>
             <a:graphic xmlns:a="http://schemas.openxmlformats.org/drawingml/2006/main">
@@ -5772,7 +5881,7 @@
                   <pic:spPr>
                     <a:xfrm>
                       <a:off x="0" y="0"/>
-                      <a:ext cx="1058079" cy="2395538"/>
+                      <a:ext cx="943131" cy="2067267"/>
                     </a:xfrm>
                     <a:prstGeom prst="rect">
                       <a:avLst/>
@@ -5873,7 +5982,6 @@
           <w:sz w:val="24"/>
           <w:szCs w:val="24"/>
         </w:rPr>
-        <w:lastRenderedPageBreak/>
         <w:t>Rated current: 80mA max</w:t>
       </w:r>
     </w:p>
@@ -5957,8 +6065,8 @@
           <w:szCs w:val="24"/>
         </w:rPr>
         <w:drawing>
-          <wp:inline distT="114300" distB="114300" distL="114300" distR="114300" wp14:anchorId="7AEFF2FA" wp14:editId="62494AEB">
-            <wp:extent cx="2996654" cy="2996654"/>
+          <wp:inline distT="114300" distB="114300" distL="114300" distR="114300" wp14:anchorId="7AEFF2FA" wp14:editId="42D3DA14">
+            <wp:extent cx="2495550" cy="2476500"/>
             <wp:effectExtent l="0" t="0" r="0" b="0"/>
             <wp:docPr id="5" name="image3.png"/>
             <wp:cNvGraphicFramePr/>
@@ -5969,22 +6077,27 @@
                     <pic:cNvPr id="0" name="image3.png"/>
                     <pic:cNvPicPr preferRelativeResize="0"/>
                   </pic:nvPicPr>
-                  <pic:blipFill>
+                  <pic:blipFill rotWithShape="1">
                     <a:blip r:embed="rId15"/>
-                    <a:srcRect/>
-                    <a:stretch>
-                      <a:fillRect/>
-                    </a:stretch>
+                    <a:srcRect t="7364" r="11923" b="9303"/>
+                    <a:stretch/>
                   </pic:blipFill>
-                  <pic:spPr>
+                  <pic:spPr bwMode="auto">
                     <a:xfrm>
                       <a:off x="0" y="0"/>
-                      <a:ext cx="2996654" cy="2996654"/>
+                      <a:ext cx="2495646" cy="2476595"/>
                     </a:xfrm>
                     <a:prstGeom prst="rect">
                       <a:avLst/>
                     </a:prstGeom>
-                    <a:ln/>
+                    <a:ln>
+                      <a:noFill/>
+                    </a:ln>
+                    <a:extLst>
+                      <a:ext uri="{53640926-AAD7-44D8-BBD7-CCE9431645EC}">
+                        <a14:shadowObscured xmlns:a14="http://schemas.microsoft.com/office/drawing/2010/main"/>
+                      </a:ext>
+                    </a:extLst>
                   </pic:spPr>
                 </pic:pic>
               </a:graphicData>
@@ -5995,46 +6108,18 @@
     </w:p>
     <w:p>
       <w:pPr>
+        <w:rPr>
+          <w:rFonts w:ascii="Times New Roman" w:eastAsia="Times New Roman" w:hAnsi="Times New Roman" w:cs="Times New Roman"/>
+          <w:sz w:val="24"/>
+          <w:szCs w:val="24"/>
+        </w:rPr>
+      </w:pPr>
+    </w:p>
+    <w:p>
+      <w:pPr>
         <w:ind w:left="2160"/>
         <w:rPr>
           <w:rFonts w:ascii="Times New Roman" w:eastAsia="Times New Roman" w:hAnsi="Times New Roman" w:cs="Times New Roman"/>
-          <w:sz w:val="24"/>
-          <w:szCs w:val="24"/>
-        </w:rPr>
-      </w:pPr>
-    </w:p>
-    <w:p>
-      <w:pPr>
-        <w:rPr>
-          <w:rFonts w:ascii="Times New Roman" w:eastAsia="Times New Roman" w:hAnsi="Times New Roman" w:cs="Times New Roman"/>
-          <w:sz w:val="24"/>
-          <w:szCs w:val="24"/>
-        </w:rPr>
-      </w:pPr>
-    </w:p>
-    <w:p>
-      <w:pPr>
-        <w:rPr>
-          <w:rFonts w:ascii="Times New Roman" w:eastAsia="Times New Roman" w:hAnsi="Times New Roman" w:cs="Times New Roman"/>
-          <w:sz w:val="24"/>
-          <w:szCs w:val="24"/>
-        </w:rPr>
-      </w:pPr>
-    </w:p>
-    <w:p>
-      <w:pPr>
-        <w:rPr>
-          <w:rFonts w:ascii="Times New Roman" w:eastAsia="Times New Roman" w:hAnsi="Times New Roman" w:cs="Times New Roman"/>
-          <w:sz w:val="24"/>
-          <w:szCs w:val="24"/>
-        </w:rPr>
-      </w:pPr>
-    </w:p>
-    <w:p>
-      <w:pPr>
-        <w:ind w:left="2160"/>
-        <w:rPr>
-          <w:rFonts w:ascii="Times New Roman" w:eastAsia="Times New Roman" w:hAnsi="Times New Roman" w:cs="Times New Roman"/>
           <w:b/>
           <w:sz w:val="24"/>
           <w:szCs w:val="24"/>
@@ -6047,6 +6132,7 @@
           <w:sz w:val="24"/>
           <w:szCs w:val="24"/>
         </w:rPr>
+        <w:lastRenderedPageBreak/>
         <w:t xml:space="preserve">Micro Servo Motor MG90S </w:t>
       </w:r>
     </w:p>
@@ -6195,7 +6281,6 @@
           <w:sz w:val="24"/>
           <w:szCs w:val="24"/>
         </w:rPr>
-        <w:lastRenderedPageBreak/>
         <w:t>Operating Voltage : 4.8V</w:t>
       </w:r>
     </w:p>
@@ -6335,6 +6420,146 @@
     </w:p>
     <w:p>
       <w:pPr>
+        <w:rPr>
+          <w:rFonts w:ascii="Times New Roman" w:eastAsia="Times New Roman" w:hAnsi="Times New Roman" w:cs="Times New Roman"/>
+          <w:b/>
+          <w:sz w:val="24"/>
+          <w:szCs w:val="24"/>
+        </w:rPr>
+      </w:pPr>
+    </w:p>
+    <w:p>
+      <w:pPr>
+        <w:rPr>
+          <w:rFonts w:ascii="Times New Roman" w:eastAsia="Times New Roman" w:hAnsi="Times New Roman" w:cs="Times New Roman"/>
+          <w:b/>
+          <w:sz w:val="24"/>
+          <w:szCs w:val="24"/>
+        </w:rPr>
+      </w:pPr>
+    </w:p>
+    <w:p>
+      <w:pPr>
+        <w:rPr>
+          <w:rFonts w:ascii="Times New Roman" w:eastAsia="Times New Roman" w:hAnsi="Times New Roman" w:cs="Times New Roman"/>
+          <w:b/>
+          <w:sz w:val="24"/>
+          <w:szCs w:val="24"/>
+        </w:rPr>
+      </w:pPr>
+    </w:p>
+    <w:p>
+      <w:pPr>
+        <w:rPr>
+          <w:rFonts w:ascii="Times New Roman" w:eastAsia="Times New Roman" w:hAnsi="Times New Roman" w:cs="Times New Roman"/>
+          <w:b/>
+          <w:sz w:val="24"/>
+          <w:szCs w:val="24"/>
+        </w:rPr>
+      </w:pPr>
+    </w:p>
+    <w:p>
+      <w:pPr>
+        <w:rPr>
+          <w:rFonts w:ascii="Times New Roman" w:eastAsia="Times New Roman" w:hAnsi="Times New Roman" w:cs="Times New Roman"/>
+          <w:b/>
+          <w:sz w:val="24"/>
+          <w:szCs w:val="24"/>
+        </w:rPr>
+      </w:pPr>
+    </w:p>
+    <w:p>
+      <w:pPr>
+        <w:rPr>
+          <w:rFonts w:ascii="Times New Roman" w:eastAsia="Times New Roman" w:hAnsi="Times New Roman" w:cs="Times New Roman"/>
+          <w:b/>
+          <w:sz w:val="24"/>
+          <w:szCs w:val="24"/>
+        </w:rPr>
+      </w:pPr>
+    </w:p>
+    <w:p>
+      <w:pPr>
+        <w:rPr>
+          <w:rFonts w:ascii="Times New Roman" w:eastAsia="Times New Roman" w:hAnsi="Times New Roman" w:cs="Times New Roman"/>
+          <w:b/>
+          <w:sz w:val="24"/>
+          <w:szCs w:val="24"/>
+        </w:rPr>
+      </w:pPr>
+    </w:p>
+    <w:p>
+      <w:pPr>
+        <w:rPr>
+          <w:rFonts w:ascii="Times New Roman" w:eastAsia="Times New Roman" w:hAnsi="Times New Roman" w:cs="Times New Roman"/>
+          <w:b/>
+          <w:sz w:val="24"/>
+          <w:szCs w:val="24"/>
+        </w:rPr>
+      </w:pPr>
+    </w:p>
+    <w:p>
+      <w:pPr>
+        <w:rPr>
+          <w:rFonts w:ascii="Times New Roman" w:eastAsia="Times New Roman" w:hAnsi="Times New Roman" w:cs="Times New Roman"/>
+          <w:b/>
+          <w:sz w:val="24"/>
+          <w:szCs w:val="24"/>
+        </w:rPr>
+      </w:pPr>
+    </w:p>
+    <w:p>
+      <w:pPr>
+        <w:rPr>
+          <w:rFonts w:ascii="Times New Roman" w:eastAsia="Times New Roman" w:hAnsi="Times New Roman" w:cs="Times New Roman"/>
+          <w:b/>
+          <w:sz w:val="24"/>
+          <w:szCs w:val="24"/>
+        </w:rPr>
+      </w:pPr>
+    </w:p>
+    <w:p>
+      <w:pPr>
+        <w:rPr>
+          <w:rFonts w:ascii="Times New Roman" w:eastAsia="Times New Roman" w:hAnsi="Times New Roman" w:cs="Times New Roman"/>
+          <w:b/>
+          <w:sz w:val="24"/>
+          <w:szCs w:val="24"/>
+        </w:rPr>
+      </w:pPr>
+    </w:p>
+    <w:p>
+      <w:pPr>
+        <w:rPr>
+          <w:rFonts w:ascii="Times New Roman" w:eastAsia="Times New Roman" w:hAnsi="Times New Roman" w:cs="Times New Roman"/>
+          <w:b/>
+          <w:sz w:val="24"/>
+          <w:szCs w:val="24"/>
+        </w:rPr>
+      </w:pPr>
+    </w:p>
+    <w:p>
+      <w:pPr>
+        <w:rPr>
+          <w:rFonts w:ascii="Times New Roman" w:eastAsia="Times New Roman" w:hAnsi="Times New Roman" w:cs="Times New Roman"/>
+          <w:b/>
+          <w:sz w:val="24"/>
+          <w:szCs w:val="24"/>
+        </w:rPr>
+      </w:pPr>
+    </w:p>
+    <w:p>
+      <w:pPr>
+        <w:rPr>
+          <w:rFonts w:ascii="Times New Roman" w:eastAsia="Times New Roman" w:hAnsi="Times New Roman" w:cs="Times New Roman"/>
+          <w:b/>
+          <w:sz w:val="24"/>
+          <w:szCs w:val="24"/>
+        </w:rPr>
+      </w:pPr>
+    </w:p>
+    <w:p>
+      <w:pPr>
         <w:numPr>
           <w:ilvl w:val="1"/>
           <w:numId w:val="1"/>
@@ -6352,6 +6577,7 @@
           <w:sz w:val="24"/>
           <w:szCs w:val="24"/>
         </w:rPr>
+        <w:lastRenderedPageBreak/>
         <w:t>Software</w:t>
       </w:r>
     </w:p>
@@ -6706,125 +6932,125 @@
           <w:sz w:val="24"/>
           <w:szCs w:val="24"/>
         </w:rPr>
+        <w:t>Driver to Glove Communication</w:t>
+      </w:r>
+    </w:p>
+    <w:p>
+      <w:pPr>
+        <w:ind w:left="2160"/>
+        <w:rPr>
+          <w:rFonts w:ascii="Times New Roman" w:eastAsia="Times New Roman" w:hAnsi="Times New Roman" w:cs="Times New Roman"/>
+          <w:sz w:val="24"/>
+          <w:szCs w:val="24"/>
+        </w:rPr>
+      </w:pPr>
+      <w:r>
+        <w:rPr>
+          <w:rFonts w:ascii="Times New Roman" w:eastAsia="Times New Roman" w:hAnsi="Times New Roman" w:cs="Times New Roman"/>
+          <w:sz w:val="24"/>
+          <w:szCs w:val="24"/>
+        </w:rPr>
+        <w:t xml:space="preserve">The driver receives feedback data (haptic, thermal, and force) from the Game Engine (Unity) using Named Pipes and encodes the data into the same alphanumeric string with its own set of keys. </w:t>
+      </w:r>
+    </w:p>
+    <w:p>
+      <w:pPr>
+        <w:ind w:left="2160"/>
+        <w:rPr>
+          <w:rFonts w:ascii="Times New Roman" w:eastAsia="Times New Roman" w:hAnsi="Times New Roman" w:cs="Times New Roman"/>
+          <w:sz w:val="24"/>
+          <w:szCs w:val="24"/>
+        </w:rPr>
+      </w:pPr>
+    </w:p>
+    <w:p>
+      <w:pPr>
+        <w:ind w:left="2160"/>
+        <w:rPr>
+          <w:rFonts w:ascii="Times New Roman" w:eastAsia="Times New Roman" w:hAnsi="Times New Roman" w:cs="Times New Roman"/>
+          <w:sz w:val="24"/>
+          <w:szCs w:val="24"/>
+        </w:rPr>
+      </w:pPr>
+      <w:r>
+        <w:rPr>
+          <w:rFonts w:ascii="Times New Roman" w:eastAsia="Times New Roman" w:hAnsi="Times New Roman" w:cs="Times New Roman"/>
+          <w:sz w:val="24"/>
+          <w:szCs w:val="24"/>
+        </w:rPr>
+        <w:t>The list of keys:</w:t>
+      </w:r>
+    </w:p>
+    <w:p>
+      <w:pPr>
+        <w:ind w:left="2160"/>
+        <w:rPr>
+          <w:rFonts w:ascii="Times New Roman" w:eastAsia="Times New Roman" w:hAnsi="Times New Roman" w:cs="Times New Roman"/>
+          <w:sz w:val="24"/>
+          <w:szCs w:val="24"/>
+        </w:rPr>
+      </w:pPr>
+      <w:r>
+        <w:rPr>
+          <w:rFonts w:ascii="Times New Roman" w:eastAsia="Times New Roman" w:hAnsi="Times New Roman" w:cs="Times New Roman"/>
+          <w:sz w:val="24"/>
+          <w:szCs w:val="24"/>
+        </w:rPr>
+        <w:t>"A"  thumb curl limit  - scalar</w:t>
+      </w:r>
+    </w:p>
+    <w:p>
+      <w:pPr>
+        <w:ind w:left="2160"/>
+        <w:rPr>
+          <w:rFonts w:ascii="Times New Roman" w:eastAsia="Times New Roman" w:hAnsi="Times New Roman" w:cs="Times New Roman"/>
+          <w:sz w:val="24"/>
+          <w:szCs w:val="24"/>
+        </w:rPr>
+      </w:pPr>
+      <w:r>
+        <w:rPr>
+          <w:rFonts w:ascii="Times New Roman" w:eastAsia="Times New Roman" w:hAnsi="Times New Roman" w:cs="Times New Roman"/>
+          <w:sz w:val="24"/>
+          <w:szCs w:val="24"/>
+        </w:rPr>
+        <w:t>"B"  index curl limit - scalar</w:t>
+      </w:r>
+    </w:p>
+    <w:p>
+      <w:pPr>
+        <w:ind w:left="2160"/>
+        <w:rPr>
+          <w:rFonts w:ascii="Times New Roman" w:eastAsia="Times New Roman" w:hAnsi="Times New Roman" w:cs="Times New Roman"/>
+          <w:sz w:val="24"/>
+          <w:szCs w:val="24"/>
+        </w:rPr>
+      </w:pPr>
+      <w:r>
+        <w:rPr>
+          <w:rFonts w:ascii="Times New Roman" w:eastAsia="Times New Roman" w:hAnsi="Times New Roman" w:cs="Times New Roman"/>
+          <w:sz w:val="24"/>
+          <w:szCs w:val="24"/>
+        </w:rPr>
+        <w:t>"C"  middle curl limit - scalar</w:t>
+      </w:r>
+    </w:p>
+    <w:p>
+      <w:pPr>
+        <w:ind w:left="2160"/>
+        <w:rPr>
+          <w:rFonts w:ascii="Times New Roman" w:eastAsia="Times New Roman" w:hAnsi="Times New Roman" w:cs="Times New Roman"/>
+          <w:sz w:val="24"/>
+          <w:szCs w:val="24"/>
+        </w:rPr>
+      </w:pPr>
+      <w:r>
+        <w:rPr>
+          <w:rFonts w:ascii="Times New Roman" w:eastAsia="Times New Roman" w:hAnsi="Times New Roman" w:cs="Times New Roman"/>
+          <w:sz w:val="24"/>
+          <w:szCs w:val="24"/>
+        </w:rPr>
         <w:lastRenderedPageBreak/>
-        <w:t>Driver to Glove Communication</w:t>
-      </w:r>
-    </w:p>
-    <w:p>
-      <w:pPr>
-        <w:ind w:left="2160"/>
-        <w:rPr>
-          <w:rFonts w:ascii="Times New Roman" w:eastAsia="Times New Roman" w:hAnsi="Times New Roman" w:cs="Times New Roman"/>
-          <w:sz w:val="24"/>
-          <w:szCs w:val="24"/>
-        </w:rPr>
-      </w:pPr>
-      <w:r>
-        <w:rPr>
-          <w:rFonts w:ascii="Times New Roman" w:eastAsia="Times New Roman" w:hAnsi="Times New Roman" w:cs="Times New Roman"/>
-          <w:sz w:val="24"/>
-          <w:szCs w:val="24"/>
-        </w:rPr>
-        <w:t xml:space="preserve">The driver receives feedback data (haptic, thermal, and force) from the Game Engine (Unity) using Named Pipes and encodes the data into the same alphanumeric string with its own set of keys. </w:t>
-      </w:r>
-    </w:p>
-    <w:p>
-      <w:pPr>
-        <w:ind w:left="2160"/>
-        <w:rPr>
-          <w:rFonts w:ascii="Times New Roman" w:eastAsia="Times New Roman" w:hAnsi="Times New Roman" w:cs="Times New Roman"/>
-          <w:sz w:val="24"/>
-          <w:szCs w:val="24"/>
-        </w:rPr>
-      </w:pPr>
-    </w:p>
-    <w:p>
-      <w:pPr>
-        <w:ind w:left="2160"/>
-        <w:rPr>
-          <w:rFonts w:ascii="Times New Roman" w:eastAsia="Times New Roman" w:hAnsi="Times New Roman" w:cs="Times New Roman"/>
-          <w:sz w:val="24"/>
-          <w:szCs w:val="24"/>
-        </w:rPr>
-      </w:pPr>
-      <w:r>
-        <w:rPr>
-          <w:rFonts w:ascii="Times New Roman" w:eastAsia="Times New Roman" w:hAnsi="Times New Roman" w:cs="Times New Roman"/>
-          <w:sz w:val="24"/>
-          <w:szCs w:val="24"/>
-        </w:rPr>
-        <w:t>The list of keys:</w:t>
-      </w:r>
-    </w:p>
-    <w:p>
-      <w:pPr>
-        <w:ind w:left="2160"/>
-        <w:rPr>
-          <w:rFonts w:ascii="Times New Roman" w:eastAsia="Times New Roman" w:hAnsi="Times New Roman" w:cs="Times New Roman"/>
-          <w:sz w:val="24"/>
-          <w:szCs w:val="24"/>
-        </w:rPr>
-      </w:pPr>
-      <w:r>
-        <w:rPr>
-          <w:rFonts w:ascii="Times New Roman" w:eastAsia="Times New Roman" w:hAnsi="Times New Roman" w:cs="Times New Roman"/>
-          <w:sz w:val="24"/>
-          <w:szCs w:val="24"/>
-        </w:rPr>
-        <w:t>"A"  thumb curl limit  - scalar</w:t>
-      </w:r>
-    </w:p>
-    <w:p>
-      <w:pPr>
-        <w:ind w:left="2160"/>
-        <w:rPr>
-          <w:rFonts w:ascii="Times New Roman" w:eastAsia="Times New Roman" w:hAnsi="Times New Roman" w:cs="Times New Roman"/>
-          <w:sz w:val="24"/>
-          <w:szCs w:val="24"/>
-        </w:rPr>
-      </w:pPr>
-      <w:r>
-        <w:rPr>
-          <w:rFonts w:ascii="Times New Roman" w:eastAsia="Times New Roman" w:hAnsi="Times New Roman" w:cs="Times New Roman"/>
-          <w:sz w:val="24"/>
-          <w:szCs w:val="24"/>
-        </w:rPr>
-        <w:t>"B"  index curl limit - scalar</w:t>
-      </w:r>
-    </w:p>
-    <w:p>
-      <w:pPr>
-        <w:ind w:left="2160"/>
-        <w:rPr>
-          <w:rFonts w:ascii="Times New Roman" w:eastAsia="Times New Roman" w:hAnsi="Times New Roman" w:cs="Times New Roman"/>
-          <w:sz w:val="24"/>
-          <w:szCs w:val="24"/>
-        </w:rPr>
-      </w:pPr>
-      <w:r>
-        <w:rPr>
-          <w:rFonts w:ascii="Times New Roman" w:eastAsia="Times New Roman" w:hAnsi="Times New Roman" w:cs="Times New Roman"/>
-          <w:sz w:val="24"/>
-          <w:szCs w:val="24"/>
-        </w:rPr>
-        <w:t>"C"  middle curl limit - scalar</w:t>
-      </w:r>
-    </w:p>
-    <w:p>
-      <w:pPr>
-        <w:ind w:left="2160"/>
-        <w:rPr>
-          <w:rFonts w:ascii="Times New Roman" w:eastAsia="Times New Roman" w:hAnsi="Times New Roman" w:cs="Times New Roman"/>
-          <w:sz w:val="24"/>
-          <w:szCs w:val="24"/>
-        </w:rPr>
-      </w:pPr>
-      <w:r>
-        <w:rPr>
-          <w:rFonts w:ascii="Times New Roman" w:eastAsia="Times New Roman" w:hAnsi="Times New Roman" w:cs="Times New Roman"/>
-          <w:sz w:val="24"/>
-          <w:szCs w:val="24"/>
-        </w:rPr>
         <w:t>"D"  ring curl limit - scalar</w:t>
       </w:r>
     </w:p>
@@ -7095,7 +7321,55 @@
           <w:sz w:val="24"/>
           <w:szCs w:val="24"/>
         </w:rPr>
-        <w:t xml:space="preserve">Our 3D virtual demo environment is created using the game engine Unity. It is known for its user-friendly interface, making it accessible while still offering advanced features. It also provides robust VR support with a VR </w:t>
+        <w:t xml:space="preserve">Our 3D virtual demo environment is created using the game engine Unity. It is known for its user-friendly interface, making it accessible while still offering advanced features. It also provides robust VR support with a VR runtime API interface that can interact with VR devices. This makes it easy to integrate our emulated hand in-game by using OpenVR. </w:t>
+      </w:r>
+    </w:p>
+    <w:p>
+      <w:pPr>
+        <w:ind w:left="2160"/>
+        <w:rPr>
+          <w:rFonts w:ascii="Times New Roman" w:eastAsia="Times New Roman" w:hAnsi="Times New Roman" w:cs="Times New Roman"/>
+          <w:sz w:val="24"/>
+          <w:szCs w:val="24"/>
+        </w:rPr>
+      </w:pPr>
+    </w:p>
+    <w:p>
+      <w:pPr>
+        <w:ind w:left="1440" w:firstLine="720"/>
+        <w:rPr>
+          <w:rFonts w:ascii="Times New Roman" w:eastAsia="Times New Roman" w:hAnsi="Times New Roman" w:cs="Times New Roman"/>
+          <w:b/>
+          <w:sz w:val="24"/>
+          <w:szCs w:val="24"/>
+        </w:rPr>
+      </w:pPr>
+      <w:r>
+        <w:rPr>
+          <w:rFonts w:ascii="Times New Roman" w:eastAsia="Times New Roman" w:hAnsi="Times New Roman" w:cs="Times New Roman"/>
+          <w:b/>
+          <w:sz w:val="24"/>
+          <w:szCs w:val="24"/>
+        </w:rPr>
+        <w:t>Interaction System</w:t>
+      </w:r>
+    </w:p>
+    <w:p>
+      <w:pPr>
+        <w:ind w:left="2160"/>
+        <w:rPr>
+          <w:rFonts w:ascii="Times New Roman" w:eastAsia="Times New Roman" w:hAnsi="Times New Roman" w:cs="Times New Roman"/>
+          <w:sz w:val="24"/>
+          <w:szCs w:val="24"/>
+        </w:rPr>
+      </w:pPr>
+      <w:r>
+        <w:rPr>
+          <w:rFonts w:ascii="Times New Roman" w:eastAsia="Times New Roman" w:hAnsi="Times New Roman" w:cs="Times New Roman"/>
+          <w:sz w:val="24"/>
+          <w:szCs w:val="24"/>
+        </w:rPr>
+        <w:t xml:space="preserve">Utilizing OpenVR allows us to use their robust interaction system. We can place objects anywhere in the world and grab, throw, and move them. However, we still need a way to send data from Unity to our driver when interacting with certain objects so we can trigger the corresponding components on our glove. We achieve this by using three Named Pipes between Unity and our driver, one for force, thermal, and haptic feedback. </w:t>
       </w:r>
       <w:r>
         <w:rPr>
@@ -7104,55 +7378,7 @@
           <w:szCs w:val="24"/>
         </w:rPr>
         <w:lastRenderedPageBreak/>
-        <w:t xml:space="preserve">runtime API interface that can interact with VR devices. This makes it easy to integrate our emulated hand in-game by using OpenVR. </w:t>
-      </w:r>
-    </w:p>
-    <w:p>
-      <w:pPr>
-        <w:ind w:left="2160"/>
-        <w:rPr>
-          <w:rFonts w:ascii="Times New Roman" w:eastAsia="Times New Roman" w:hAnsi="Times New Roman" w:cs="Times New Roman"/>
-          <w:sz w:val="24"/>
-          <w:szCs w:val="24"/>
-        </w:rPr>
-      </w:pPr>
-    </w:p>
-    <w:p>
-      <w:pPr>
-        <w:ind w:left="1440" w:firstLine="720"/>
-        <w:rPr>
-          <w:rFonts w:ascii="Times New Roman" w:eastAsia="Times New Roman" w:hAnsi="Times New Roman" w:cs="Times New Roman"/>
-          <w:b/>
-          <w:sz w:val="24"/>
-          <w:szCs w:val="24"/>
-        </w:rPr>
-      </w:pPr>
-      <w:r>
-        <w:rPr>
-          <w:rFonts w:ascii="Times New Roman" w:eastAsia="Times New Roman" w:hAnsi="Times New Roman" w:cs="Times New Roman"/>
-          <w:b/>
-          <w:sz w:val="24"/>
-          <w:szCs w:val="24"/>
-        </w:rPr>
-        <w:t>Interaction System</w:t>
-      </w:r>
-    </w:p>
-    <w:p>
-      <w:pPr>
-        <w:ind w:left="2160"/>
-        <w:rPr>
-          <w:rFonts w:ascii="Times New Roman" w:eastAsia="Times New Roman" w:hAnsi="Times New Roman" w:cs="Times New Roman"/>
-          <w:sz w:val="24"/>
-          <w:szCs w:val="24"/>
-        </w:rPr>
-      </w:pPr>
-      <w:r>
-        <w:rPr>
-          <w:rFonts w:ascii="Times New Roman" w:eastAsia="Times New Roman" w:hAnsi="Times New Roman" w:cs="Times New Roman"/>
-          <w:sz w:val="24"/>
-          <w:szCs w:val="24"/>
-        </w:rPr>
-        <w:t>Utilizing OpenVR allows us to use their robust interaction system. We can place objects anywhere in the world and grab, throw, and move them. However, we still need a way to send data from Unity to our driver when interacting with certain objects so we can trigger the corresponding components on our glove. We achieve this by using three Named Pipes between Unity and our driver, one for force, thermal, and haptic feedback. Named Pipes are a way to provide inter-process communication among processes running on the same machine. When data for a certain feedback system needs to be updated, we send an updated struct to the driver through its respective Named Pipe.</w:t>
+        <w:t>Named Pipes are a way to provide inter-process communication among processes running on the same machine. When data for a certain feedback system needs to be updated, we send an updated struct to the driver through its respective Named Pipe.</w:t>
       </w:r>
     </w:p>
     <w:p>
@@ -7435,6 +7661,7 @@
     </w:p>
     <w:p>
       <w:pPr>
+        <w:ind w:left="2160"/>
         <w:rPr>
           <w:rFonts w:ascii="Times New Roman" w:eastAsia="Times New Roman" w:hAnsi="Times New Roman" w:cs="Times New Roman"/>
           <w:sz w:val="24"/>
@@ -7479,7 +7706,16 @@
           <w:sz w:val="24"/>
           <w:szCs w:val="24"/>
         </w:rPr>
-        <w:t xml:space="preserve">Using Unity, we build a 3D demo VR environment to test and show off our glove’s capabilities. The environment includes objects of varying sizes and shapes that can be grabbed, moved, or thrown. When an object is grabbed, the glove’s servos engage, restricting hand movement, allowing the user to feel the object's presence. The environment also includes objects of varying temperature, which change the temperature of the glove’s Peltier module, allowing the user to feel the object’s temperature. Lastly, when any finger touches an object in the virtual environment, the corresponding haptic motors turn on briefly, allowing the user to feel like they are touching the object. </w:t>
+        <w:t xml:space="preserve">Using Unity, we build a 3D demo VR environment to test and show off our glove’s capabilities. The environment includes objects of varying sizes and shapes that can be grabbed, moved, or thrown. When an object is grabbed, the glove’s servos engage, restricting hand movement, allowing the user to feel the object's presence. The environment also includes objects of varying temperature, which change the temperature of the glove’s Peltier module, allowing the user to feel the object’s temperature. Lastly, when any finger touches an object in the virtual environment, the </w:t>
+      </w:r>
+      <w:r>
+        <w:rPr>
+          <w:rFonts w:ascii="Times New Roman" w:eastAsia="Times New Roman" w:hAnsi="Times New Roman" w:cs="Times New Roman"/>
+          <w:sz w:val="24"/>
+          <w:szCs w:val="24"/>
+        </w:rPr>
+        <w:lastRenderedPageBreak/>
+        <w:t xml:space="preserve">corresponding haptic motors turn on briefly, allowing the user to feel like they are touching the object. </w:t>
       </w:r>
     </w:p>
     <w:p>
@@ -7875,6 +8111,16 @@
         </w:rPr>
         <w:t>This class specifies how thermals and haptics should interact when an object is grabbed or in the radius of a user’s hand. As for force feedback, it is applied to every interactable (object with intractable script) that has a custom hand pose created for it.</w:t>
       </w:r>
+    </w:p>
+    <w:p>
+      <w:pPr>
+        <w:ind w:left="2160"/>
+        <w:rPr>
+          <w:rFonts w:ascii="Times New Roman" w:eastAsia="Times New Roman" w:hAnsi="Times New Roman" w:cs="Times New Roman"/>
+          <w:sz w:val="24"/>
+          <w:szCs w:val="24"/>
+        </w:rPr>
+      </w:pPr>
     </w:p>
     <w:p>
       <w:pPr>
@@ -7919,17 +8165,7 @@
           <w:sz w:val="24"/>
           <w:szCs w:val="24"/>
         </w:rPr>
-        <w:t xml:space="preserve">Code and </w:t>
-      </w:r>
-      <w:r>
-        <w:rPr>
-          <w:rFonts w:ascii="Times New Roman" w:eastAsia="Times New Roman" w:hAnsi="Times New Roman" w:cs="Times New Roman"/>
-          <w:b/>
-          <w:bCs/>
-          <w:sz w:val="24"/>
-          <w:szCs w:val="24"/>
-        </w:rPr>
-        <w:t>Binaries</w:t>
+        <w:t>Code and Binaries</w:t>
       </w:r>
     </w:p>
     <w:p>
@@ -7977,6 +8213,87 @@
           <w:t>https://github.com/bradstv/vr-gloves</w:t>
         </w:r>
       </w:hyperlink>
+    </w:p>
+    <w:p>
+      <w:pPr>
+        <w:rPr>
+          <w:rFonts w:ascii="Times New Roman" w:eastAsia="Times New Roman" w:hAnsi="Times New Roman" w:cs="Times New Roman"/>
+          <w:sz w:val="24"/>
+          <w:szCs w:val="24"/>
+        </w:rPr>
+      </w:pPr>
+    </w:p>
+    <w:p>
+      <w:pPr>
+        <w:rPr>
+          <w:rFonts w:ascii="Times New Roman" w:eastAsia="Times New Roman" w:hAnsi="Times New Roman" w:cs="Times New Roman"/>
+          <w:sz w:val="24"/>
+          <w:szCs w:val="24"/>
+        </w:rPr>
+      </w:pPr>
+    </w:p>
+    <w:p>
+      <w:pPr>
+        <w:rPr>
+          <w:rFonts w:ascii="Times New Roman" w:eastAsia="Times New Roman" w:hAnsi="Times New Roman" w:cs="Times New Roman"/>
+          <w:sz w:val="24"/>
+          <w:szCs w:val="24"/>
+        </w:rPr>
+      </w:pPr>
+    </w:p>
+    <w:p>
+      <w:pPr>
+        <w:rPr>
+          <w:rFonts w:ascii="Times New Roman" w:eastAsia="Times New Roman" w:hAnsi="Times New Roman" w:cs="Times New Roman"/>
+          <w:sz w:val="24"/>
+          <w:szCs w:val="24"/>
+        </w:rPr>
+      </w:pPr>
+    </w:p>
+    <w:p>
+      <w:pPr>
+        <w:rPr>
+          <w:rFonts w:ascii="Times New Roman" w:eastAsia="Times New Roman" w:hAnsi="Times New Roman" w:cs="Times New Roman"/>
+          <w:sz w:val="24"/>
+          <w:szCs w:val="24"/>
+        </w:rPr>
+      </w:pPr>
+    </w:p>
+    <w:p>
+      <w:pPr>
+        <w:rPr>
+          <w:rFonts w:ascii="Times New Roman" w:eastAsia="Times New Roman" w:hAnsi="Times New Roman" w:cs="Times New Roman"/>
+          <w:sz w:val="24"/>
+          <w:szCs w:val="24"/>
+        </w:rPr>
+      </w:pPr>
+    </w:p>
+    <w:p>
+      <w:pPr>
+        <w:rPr>
+          <w:rFonts w:ascii="Times New Roman" w:eastAsia="Times New Roman" w:hAnsi="Times New Roman" w:cs="Times New Roman"/>
+          <w:sz w:val="24"/>
+          <w:szCs w:val="24"/>
+        </w:rPr>
+      </w:pPr>
+    </w:p>
+    <w:p>
+      <w:pPr>
+        <w:rPr>
+          <w:rFonts w:ascii="Times New Roman" w:eastAsia="Times New Roman" w:hAnsi="Times New Roman" w:cs="Times New Roman"/>
+          <w:sz w:val="24"/>
+          <w:szCs w:val="24"/>
+        </w:rPr>
+      </w:pPr>
+    </w:p>
+    <w:p>
+      <w:pPr>
+        <w:rPr>
+          <w:rFonts w:ascii="Times New Roman" w:eastAsia="Times New Roman" w:hAnsi="Times New Roman" w:cs="Times New Roman"/>
+          <w:sz w:val="24"/>
+          <w:szCs w:val="24"/>
+        </w:rPr>
+      </w:pPr>
     </w:p>
     <w:p>
       <w:pPr>

</xml_diff>